<commit_message>
Fixes resume bad looking-ness
</commit_message>
<xml_diff>
--- a/PRockholtResume.docx
+++ b/PRockholtResume.docx
@@ -18,7 +18,7 @@
         <mc:AlternateContent>
           <mc:Choice Requires="wps">
             <w:drawing>
-              <wp:anchor distT="0" distB="0" distL="114300" distR="114300" simplePos="0" relativeHeight="251676671" behindDoc="0" locked="0" layoutInCell="1" allowOverlap="1" wp14:anchorId="3BFE1246" wp14:editId="2EC97137">
+              <wp:anchor distT="0" distB="0" distL="114300" distR="114300" simplePos="0" relativeHeight="251676671" behindDoc="0" locked="0" layoutInCell="1" allowOverlap="1" wp14:anchorId="3BFE1246" wp14:editId="3CDD1412">
                 <wp:simplePos x="0" y="0"/>
                 <wp:positionH relativeFrom="column">
                   <wp:posOffset>5904331</wp:posOffset>
@@ -78,7 +78,7 @@
           </mc:Choice>
           <mc:Fallback>
             <w:pict>
-              <v:rect w14:anchorId="3D2440A5" id="Rectangle 15" o:spid="_x0000_s1026" style="position:absolute;margin-left:464.9pt;margin-top:14.35pt;width:15.45pt;height:6.85pt;z-index:251676671;visibility:visible;mso-wrap-style:square;mso-wrap-distance-left:9pt;mso-wrap-distance-top:0;mso-wrap-distance-right:9pt;mso-wrap-distance-bottom:0;mso-position-horizontal:absolute;mso-position-horizontal-relative:text;mso-position-vertical:absolute;mso-position-vertical-relative:text;v-text-anchor:middle" o:gfxdata="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" fillcolor="white [3212]" stroked="f"/>
+              <v:rect w14:anchorId="1703BFAC" id="Rectangle 15" o:spid="_x0000_s1026" style="position:absolute;margin-left:464.9pt;margin-top:14.35pt;width:15.45pt;height:6.85pt;z-index:251676671;visibility:visible;mso-wrap-style:square;mso-wrap-distance-left:9pt;mso-wrap-distance-top:0;mso-wrap-distance-right:9pt;mso-wrap-distance-bottom:0;mso-position-horizontal:absolute;mso-position-horizontal-relative:text;mso-position-vertical:absolute;mso-position-vertical-relative:text;v-text-anchor:middle" o:gfxdata="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" fillcolor="white [3212]" stroked="f"/>
             </w:pict>
           </mc:Fallback>
         </mc:AlternateContent>
@@ -160,7 +160,7 @@
           </mc:Choice>
           <mc:Fallback>
             <w:pict>
-              <v:line w14:anchorId="2200B7D5" id="Straight Connector 14" o:spid="_x0000_s1026" style="position:absolute;flip:y;z-index:251674623;visibility:visible;mso-wrap-style:square;mso-width-percent:0;mso-height-percent:0;mso-wrap-distance-left:9pt;mso-wrap-distance-top:0;mso-wrap-distance-right:9pt;mso-wrap-distance-bottom:0;mso-position-horizontal:absolute;mso-position-horizontal-relative:text;mso-position-vertical:absolute;mso-position-vertical-relative:text;mso-width-percent:0;mso-height-percent:0;mso-width-relative:margin;mso-height-relative:margin" from="381.3pt,21.6pt" to="472.85pt,87.2pt" o:gfxdata="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" strokecolor="#fc0" strokeweight="2.5pt">
+              <v:line w14:anchorId="455A435C" id="Straight Connector 14" o:spid="_x0000_s1026" style="position:absolute;flip:y;z-index:251674623;visibility:visible;mso-wrap-style:square;mso-width-percent:0;mso-height-percent:0;mso-wrap-distance-left:9pt;mso-wrap-distance-top:0;mso-wrap-distance-right:9pt;mso-wrap-distance-bottom:0;mso-position-horizontal:absolute;mso-position-horizontal-relative:text;mso-position-vertical:absolute;mso-position-vertical-relative:text;mso-width-percent:0;mso-height-percent:0;mso-width-relative:margin;mso-height-relative:margin" from="381.3pt,21.6pt" to="472.85pt,87.2pt" o:gfxdata="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" strokecolor="#fc0" strokeweight="2.5pt">
                 <v:stroke startarrowwidth="narrow" startarrowlength="short" endcap="square"/>
                 <v:shadow on="t" color="#fc0" opacity="0" origin=",.5" offset="0,.55556mm"/>
               </v:line>
@@ -175,8 +175,6 @@
         </w:rPr>
         <w:t xml:space="preserve"> </w:t>
       </w:r>
-      <w:bookmarkStart w:id="0" w:name="_GoBack"/>
-      <w:bookmarkEnd w:id="0"/>
     </w:p>
     <w:tbl>
       <w:tblPr>
@@ -297,7 +295,7 @@
                 </mc:Choice>
                 <mc:Fallback>
                   <w:pict>
-                    <v:shapetype w14:anchorId="445C8328" id="_x0000_t6" coordsize="21600,21600" o:spt="6" path="m,l,21600r21600,xe">
+                    <v:shapetype w14:anchorId="63179E94" id="_x0000_t6" coordsize="21600,21600" o:spt="6" path="m,l,21600r21600,xe">
                       <v:stroke joinstyle="miter"/>
                       <v:path gradientshapeok="t" o:connecttype="custom" o:connectlocs="0,0;0,10800;0,21600;10800,21600;21600,21600;10800,10800" textboxrect="1800,12600,12600,19800"/>
                     </v:shapetype>
@@ -390,7 +388,7 @@
                 </mc:Choice>
                 <mc:Fallback>
                   <w:pict>
-                    <v:shape w14:anchorId="53CF1DBE" id="Right Triangle 11" o:spid="_x0000_s1026" type="#_x0000_t6" style="position:absolute;margin-left:-5.4pt;margin-top:-3.5pt;width:108pt;height:77.2pt;flip:y;z-index:251673600;visibility:visible;mso-wrap-style:square;mso-width-percent:0;mso-height-percent:0;mso-wrap-distance-left:9pt;mso-wrap-distance-top:0;mso-wrap-distance-right:9pt;mso-wrap-distance-bottom:0;mso-position-horizontal:absolute;mso-position-horizontal-relative:text;mso-position-vertical:absolute;mso-position-vertical-relative:text;mso-width-percent:0;mso-height-percent:0;mso-width-relative:margin;mso-height-relative:margin;v-text-anchor:middle" o:gfxdata="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" fillcolor="white [3212]" stroked="f">
+                    <v:shape w14:anchorId="0C407479" id="Right Triangle 11" o:spid="_x0000_s1026" type="#_x0000_t6" style="position:absolute;margin-left:-5.4pt;margin-top:-3.5pt;width:108pt;height:77.2pt;flip:y;z-index:251673600;visibility:visible;mso-wrap-style:square;mso-width-percent:0;mso-height-percent:0;mso-wrap-distance-left:9pt;mso-wrap-distance-top:0;mso-wrap-distance-right:9pt;mso-wrap-distance-bottom:0;mso-position-horizontal:absolute;mso-position-horizontal-relative:text;mso-position-vertical:absolute;mso-position-vertical-relative:text;mso-width-percent:0;mso-height-percent:0;mso-width-relative:margin;mso-height-relative:margin;v-text-anchor:middle" o:gfxdata="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" fillcolor="white [3212]" stroked="f">
                       <v:shadow on="t" color="black" opacity="0" origin=",.5" offset="0,.63889mm"/>
                     </v:shape>
                   </w:pict>
@@ -493,99 +491,16 @@
               <mc:AlternateContent>
                 <mc:Choice Requires="wps">
                   <w:drawing>
-                    <wp:anchor distT="0" distB="0" distL="114300" distR="114300" simplePos="0" relativeHeight="251675647" behindDoc="0" locked="0" layoutInCell="1" allowOverlap="1" wp14:anchorId="6ED5DBDD" wp14:editId="1B13C6C5">
+                    <wp:anchor distT="0" distB="0" distL="114300" distR="114300" simplePos="0" relativeHeight="251659264" behindDoc="0" locked="0" layoutInCell="1" allowOverlap="1" wp14:anchorId="0FD7D3C4" wp14:editId="5DB03CA7">
                       <wp:simplePos x="0" y="0"/>
                       <wp:positionH relativeFrom="column">
-                        <wp:posOffset>1525670</wp:posOffset>
+                        <wp:posOffset>1361440</wp:posOffset>
                       </wp:positionH>
                       <wp:positionV relativeFrom="paragraph">
-                        <wp:posOffset>108219</wp:posOffset>
+                        <wp:posOffset>105489</wp:posOffset>
                       </wp:positionV>
-                      <wp:extent cx="4463649" cy="108808"/>
-                      <wp:effectExtent l="0" t="0" r="0" b="5715"/>
-                      <wp:wrapNone/>
-                      <wp:docPr id="2" name="Rectangle 2"/>
-                      <wp:cNvGraphicFramePr/>
-                      <a:graphic xmlns:a="http://schemas.openxmlformats.org/drawingml/2006/main">
-                        <a:graphicData uri="http://schemas.microsoft.com/office/word/2010/wordprocessingShape">
-                          <wps:wsp>
-                            <wps:cNvSpPr/>
-                            <wps:spPr>
-                              <a:xfrm>
-                                <a:off x="0" y="0"/>
-                                <a:ext cx="4463649" cy="108808"/>
-                              </a:xfrm>
-                              <a:prstGeom prst="rect">
-                                <a:avLst/>
-                              </a:prstGeom>
-                              <a:solidFill>
-                                <a:schemeClr val="bg1"/>
-                              </a:solidFill>
-                              <a:ln w="9525" cap="flat" cmpd="sng" algn="ctr">
-                                <a:noFill/>
-                                <a:prstDash val="solid"/>
-                                <a:round/>
-                                <a:headEnd type="none" w="med" len="med"/>
-                                <a:tailEnd type="none" w="med" len="med"/>
-                              </a:ln>
-                            </wps:spPr>
-                            <wps:style>
-                              <a:lnRef idx="0">
-                                <a:scrgbClr r="0" g="0" b="0"/>
-                              </a:lnRef>
-                              <a:fillRef idx="0">
-                                <a:scrgbClr r="0" g="0" b="0"/>
-                              </a:fillRef>
-                              <a:effectRef idx="0">
-                                <a:scrgbClr r="0" g="0" b="0"/>
-                              </a:effectRef>
-                              <a:fontRef idx="minor">
-                                <a:schemeClr val="dk1"/>
-                              </a:fontRef>
-                            </wps:style>
-                            <wps:bodyPr rot="0" spcFirstLastPara="0" vertOverflow="overflow" horzOverflow="overflow" vert="horz" wrap="square" lIns="91440" tIns="45720" rIns="91440" bIns="45720" numCol="1" spcCol="0" rtlCol="0" fromWordArt="0" anchor="ctr" anchorCtr="0" forceAA="0" compatLnSpc="1">
-                              <a:prstTxWarp prst="textNoShape">
-                                <a:avLst/>
-                              </a:prstTxWarp>
-                              <a:noAutofit/>
-                            </wps:bodyPr>
-                          </wps:wsp>
-                        </a:graphicData>
-                      </a:graphic>
-                      <wp14:sizeRelH relativeFrom="margin">
-                        <wp14:pctWidth>0</wp14:pctWidth>
-                      </wp14:sizeRelH>
-                    </wp:anchor>
-                  </w:drawing>
-                </mc:Choice>
-                <mc:Fallback>
-                  <w:pict>
-                    <v:rect w14:anchorId="3E9ACC01" id="Rectangle 2" o:spid="_x0000_s1026" style="position:absolute;margin-left:120.15pt;margin-top:8.5pt;width:351.45pt;height:8.55pt;z-index:251675647;visibility:visible;mso-wrap-style:square;mso-width-percent:0;mso-wrap-distance-left:9pt;mso-wrap-distance-top:0;mso-wrap-distance-right:9pt;mso-wrap-distance-bottom:0;mso-position-horizontal:absolute;mso-position-horizontal-relative:text;mso-position-vertical:absolute;mso-position-vertical-relative:text;mso-width-percent:0;mso-width-relative:margin;v-text-anchor:middle" o:gfxdata="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" fillcolor="white [3212]" stroked="f">
-                      <v:stroke joinstyle="round"/>
-                    </v:rect>
-                  </w:pict>
-                </mc:Fallback>
-              </mc:AlternateContent>
-            </w:r>
-            <w:r>
-              <w:rPr>
-                <w:rFonts w:ascii="Calisto MT" w:hAnsi="Calisto MT"/>
-                <w:noProof/>
-                <w:color w:val="244061" w:themeColor="accent1" w:themeShade="80"/>
-              </w:rPr>
-              <mc:AlternateContent>
-                <mc:Choice Requires="wps">
-                  <w:drawing>
-                    <wp:anchor distT="0" distB="0" distL="114300" distR="114300" simplePos="0" relativeHeight="251659264" behindDoc="0" locked="0" layoutInCell="1" allowOverlap="1" wp14:anchorId="0FD7D3C4" wp14:editId="0741CAEC">
-                      <wp:simplePos x="0" y="0"/>
-                      <wp:positionH relativeFrom="column">
-                        <wp:posOffset>1362075</wp:posOffset>
-                      </wp:positionH>
-                      <wp:positionV relativeFrom="paragraph">
-                        <wp:posOffset>100330</wp:posOffset>
-                      </wp:positionV>
-                      <wp:extent cx="163830" cy="117806"/>
-                      <wp:effectExtent l="38100" t="19050" r="45720" b="34925"/>
+                      <wp:extent cx="163830" cy="114993"/>
+                      <wp:effectExtent l="38100" t="19050" r="45720" b="37465"/>
                       <wp:wrapNone/>
                       <wp:docPr id="1" name="Right Triangle 1"/>
                       <wp:cNvGraphicFramePr/>
@@ -596,7 +511,7 @@
                             <wps:spPr>
                               <a:xfrm flipH="1">
                                 <a:off x="0" y="0"/>
-                                <a:ext cx="163830" cy="117806"/>
+                                <a:ext cx="163830" cy="114993"/>
                               </a:xfrm>
                               <a:prstGeom prst="rtTriangle">
                                 <a:avLst/>
@@ -649,9 +564,95 @@
                 </mc:Choice>
                 <mc:Fallback>
                   <w:pict>
-                    <v:shape w14:anchorId="597CD8AD" id="Right Triangle 1" o:spid="_x0000_s1026" type="#_x0000_t6" style="position:absolute;margin-left:107.25pt;margin-top:7.9pt;width:12.9pt;height:9.3pt;flip:x;z-index:251659264;visibility:visible;mso-wrap-style:square;mso-width-percent:0;mso-height-percent:0;mso-wrap-distance-left:9pt;mso-wrap-distance-top:0;mso-wrap-distance-right:9pt;mso-wrap-distance-bottom:0;mso-position-horizontal:absolute;mso-position-horizontal-relative:text;mso-position-vertical:absolute;mso-position-vertical-relative:text;mso-width-percent:0;mso-height-percent:0;mso-width-relative:margin;mso-height-relative:margin;v-text-anchor:middle" o:gfxdata="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" fillcolor="#f0f5fa" stroked="f">
+                    <v:shape w14:anchorId="774BE6FE" id="Right Triangle 1" o:spid="_x0000_s1026" type="#_x0000_t6" style="position:absolute;margin-left:107.2pt;margin-top:8.3pt;width:12.9pt;height:9.05pt;flip:x;z-index:251659264;visibility:visible;mso-wrap-style:square;mso-width-percent:0;mso-height-percent:0;mso-wrap-distance-left:9pt;mso-wrap-distance-top:0;mso-wrap-distance-right:9pt;mso-wrap-distance-bottom:0;mso-position-horizontal:absolute;mso-position-horizontal-relative:text;mso-position-vertical:absolute;mso-position-vertical-relative:text;mso-width-percent:0;mso-height-percent:0;mso-width-relative:margin;mso-height-relative:margin;v-text-anchor:middle" o:gfxdata="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" fillcolor="#f0f5fa" stroked="f">
                       <v:shadow on="t" color="black" opacity="0" origin=",.5" offset="0,.63889mm"/>
                     </v:shape>
+                  </w:pict>
+                </mc:Fallback>
+              </mc:AlternateContent>
+            </w:r>
+            <w:r>
+              <w:rPr>
+                <w:rFonts w:ascii="Calisto MT" w:hAnsi="Calisto MT"/>
+                <w:noProof/>
+                <w:color w:val="244061" w:themeColor="accent1" w:themeShade="80"/>
+              </w:rPr>
+              <mc:AlternateContent>
+                <mc:Choice Requires="wps">
+                  <w:drawing>
+                    <wp:anchor distT="0" distB="0" distL="114300" distR="114300" simplePos="0" relativeHeight="251675647" behindDoc="0" locked="0" layoutInCell="1" allowOverlap="1" wp14:anchorId="6ED5DBDD" wp14:editId="3761629C">
+                      <wp:simplePos x="0" y="0"/>
+                      <wp:positionH relativeFrom="column">
+                        <wp:posOffset>1526165</wp:posOffset>
+                      </wp:positionH>
+                      <wp:positionV relativeFrom="paragraph">
+                        <wp:posOffset>107710</wp:posOffset>
+                      </wp:positionV>
+                      <wp:extent cx="4463649" cy="122978"/>
+                      <wp:effectExtent l="0" t="0" r="0" b="0"/>
+                      <wp:wrapNone/>
+                      <wp:docPr id="2" name="Rectangle 2"/>
+                      <wp:cNvGraphicFramePr/>
+                      <a:graphic xmlns:a="http://schemas.openxmlformats.org/drawingml/2006/main">
+                        <a:graphicData uri="http://schemas.microsoft.com/office/word/2010/wordprocessingShape">
+                          <wps:wsp>
+                            <wps:cNvSpPr/>
+                            <wps:spPr>
+                              <a:xfrm>
+                                <a:off x="0" y="0"/>
+                                <a:ext cx="4463649" cy="122978"/>
+                              </a:xfrm>
+                              <a:prstGeom prst="rect">
+                                <a:avLst/>
+                              </a:prstGeom>
+                              <a:solidFill>
+                                <a:schemeClr val="bg1"/>
+                              </a:solidFill>
+                              <a:ln w="9525" cap="flat" cmpd="sng" algn="ctr">
+                                <a:noFill/>
+                                <a:prstDash val="solid"/>
+                                <a:round/>
+                                <a:headEnd type="none" w="med" len="med"/>
+                                <a:tailEnd type="none" w="med" len="med"/>
+                              </a:ln>
+                            </wps:spPr>
+                            <wps:style>
+                              <a:lnRef idx="0">
+                                <a:scrgbClr r="0" g="0" b="0"/>
+                              </a:lnRef>
+                              <a:fillRef idx="0">
+                                <a:scrgbClr r="0" g="0" b="0"/>
+                              </a:fillRef>
+                              <a:effectRef idx="0">
+                                <a:scrgbClr r="0" g="0" b="0"/>
+                              </a:effectRef>
+                              <a:fontRef idx="minor">
+                                <a:schemeClr val="dk1"/>
+                              </a:fontRef>
+                            </wps:style>
+                            <wps:bodyPr rot="0" spcFirstLastPara="0" vertOverflow="overflow" horzOverflow="overflow" vert="horz" wrap="square" lIns="91440" tIns="45720" rIns="91440" bIns="45720" numCol="1" spcCol="0" rtlCol="0" fromWordArt="0" anchor="ctr" anchorCtr="0" forceAA="0" compatLnSpc="1">
+                              <a:prstTxWarp prst="textNoShape">
+                                <a:avLst/>
+                              </a:prstTxWarp>
+                              <a:noAutofit/>
+                            </wps:bodyPr>
+                          </wps:wsp>
+                        </a:graphicData>
+                      </a:graphic>
+                      <wp14:sizeRelH relativeFrom="margin">
+                        <wp14:pctWidth>0</wp14:pctWidth>
+                      </wp14:sizeRelH>
+                      <wp14:sizeRelV relativeFrom="margin">
+                        <wp14:pctHeight>0</wp14:pctHeight>
+                      </wp14:sizeRelV>
+                    </wp:anchor>
+                  </w:drawing>
+                </mc:Choice>
+                <mc:Fallback>
+                  <w:pict>
+                    <v:rect w14:anchorId="57A58445" id="Rectangle 2" o:spid="_x0000_s1026" style="position:absolute;margin-left:120.15pt;margin-top:8.5pt;width:351.45pt;height:9.7pt;z-index:251675647;visibility:visible;mso-wrap-style:square;mso-width-percent:0;mso-height-percent:0;mso-wrap-distance-left:9pt;mso-wrap-distance-top:0;mso-wrap-distance-right:9pt;mso-wrap-distance-bottom:0;mso-position-horizontal:absolute;mso-position-horizontal-relative:text;mso-position-vertical:absolute;mso-position-vertical-relative:text;mso-width-percent:0;mso-height-percent:0;mso-width-relative:margin;mso-height-relative:margin;v-text-anchor:middle" o:gfxdata="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" fillcolor="white [3212]" stroked="f">
+                      <v:stroke joinstyle="round"/>
+                    </v:rect>
                   </w:pict>
                 </mc:Fallback>
               </mc:AlternateContent>
@@ -931,7 +932,7 @@
                 </mc:Choice>
                 <mc:Fallback>
                   <w:pict>
-                    <v:shape w14:anchorId="565B7DD4" id="Right Triangle 3" o:spid="_x0000_s1026" type="#_x0000_t6" style="position:absolute;margin-left:-4.65pt;margin-top:-104.85pt;width:13.2pt;height:9.65pt;flip:y;z-index:251662336;visibility:visible;mso-wrap-style:square;mso-width-percent:0;mso-height-percent:0;mso-wrap-distance-left:9pt;mso-wrap-distance-top:0;mso-wrap-distance-right:9pt;mso-wrap-distance-bottom:0;mso-position-horizontal:absolute;mso-position-horizontal-relative:text;mso-position-vertical:absolute;mso-position-vertical-relative:text;mso-width-percent:0;mso-height-percent:0;mso-width-relative:margin;mso-height-relative:margin;v-text-anchor:middle" o:gfxdata="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" fillcolor="#f0f5fa" stroked="f">
+                    <v:shape w14:anchorId="12AA3B53" id="Right Triangle 3" o:spid="_x0000_s1026" type="#_x0000_t6" style="position:absolute;margin-left:-4.65pt;margin-top:-104.85pt;width:13.2pt;height:9.65pt;flip:y;z-index:251662336;visibility:visible;mso-wrap-style:square;mso-width-percent:0;mso-height-percent:0;mso-wrap-distance-left:9pt;mso-wrap-distance-top:0;mso-wrap-distance-right:9pt;mso-wrap-distance-bottom:0;mso-position-horizontal:absolute;mso-position-horizontal-relative:text;mso-position-vertical:absolute;mso-position-vertical-relative:text;mso-width-percent:0;mso-height-percent:0;mso-width-relative:margin;mso-height-relative:margin;v-text-anchor:middle" o:gfxdata="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" fillcolor="#f0f5fa" stroked="f">
                       <v:shadow on="t" color="black" opacity="0" origin=",.5" offset="0,.63889mm"/>
                     </v:shape>
                   </w:pict>
@@ -958,58 +959,43 @@
               <w:rPr>
                 <w:rFonts w:ascii="Calisto MT" w:hAnsi="Calisto MT"/>
                 <w:color w:val="244061" w:themeColor="accent1" w:themeShade="80"/>
-                <w:u w:val="single"/>
-              </w:rPr>
-              <w:t>Completed Courses</w:t>
+              </w:rPr>
+              <w:t>Engine Design – Creating a game engine in C/C++ and tools to assist in game creation.</w:t>
+            </w:r>
+          </w:p>
+          <w:p>
+            <w:pPr>
+              <w:cnfStyle w:val="000000000000" w:firstRow="0" w:lastRow="0" w:firstColumn="0" w:lastColumn="0" w:oddVBand="0" w:evenVBand="0" w:oddHBand="0" w:evenHBand="0" w:firstRowFirstColumn="0" w:firstRowLastColumn="0" w:lastRowFirstColumn="0" w:lastRowLastColumn="0"/>
+              <w:rPr>
+                <w:rFonts w:ascii="Calisto MT" w:hAnsi="Calisto MT"/>
+                <w:color w:val="244061" w:themeColor="accent1" w:themeShade="80"/>
+              </w:rPr>
+            </w:pPr>
+          </w:p>
+          <w:p>
+            <w:pPr>
+              <w:cnfStyle w:val="000000000000" w:firstRow="0" w:lastRow="0" w:firstColumn="0" w:lastColumn="0" w:oddVBand="0" w:evenVBand="0" w:oddHBand="0" w:evenHBand="0" w:firstRowFirstColumn="0" w:firstRowLastColumn="0" w:lastRowFirstColumn="0" w:lastRowLastColumn="0"/>
+              <w:rPr>
+                <w:rFonts w:ascii="Calisto MT" w:hAnsi="Calisto MT"/>
+                <w:color w:val="244061" w:themeColor="accent1" w:themeShade="80"/>
+              </w:rPr>
+            </w:pPr>
+            <w:r>
+              <w:rPr>
+                <w:rFonts w:ascii="Calisto MT" w:hAnsi="Calisto MT"/>
+                <w:color w:val="244061" w:themeColor="accent1" w:themeShade="80"/>
+              </w:rPr>
+              <w:t xml:space="preserve">Data Structures – </w:t>
             </w:r>
             <w:r>
               <w:rPr>
                 <w:rFonts w:ascii="Calisto MT" w:hAnsi="Calisto MT"/>
                 <w:color w:val="244061" w:themeColor="accent1" w:themeShade="80"/>
               </w:rPr>
-              <w:t>:</w:t>
+              <w:t>Database manipulation, algorithm optimization, sorting, hashing, and recursion in real world situations.</w:t>
             </w:r>
-          </w:p>
-          <w:p>
-            <w:pPr>
-              <w:cnfStyle w:val="000000000000" w:firstRow="0" w:lastRow="0" w:firstColumn="0" w:lastColumn="0" w:oddVBand="0" w:evenVBand="0" w:oddHBand="0" w:evenHBand="0" w:firstRowFirstColumn="0" w:firstRowLastColumn="0" w:lastRowFirstColumn="0" w:lastRowLastColumn="0"/>
-              <w:rPr>
-                <w:rFonts w:ascii="Calisto MT" w:hAnsi="Calisto MT"/>
-                <w:color w:val="244061" w:themeColor="accent1" w:themeShade="80"/>
-              </w:rPr>
-            </w:pPr>
-            <w:r>
-              <w:rPr>
-                <w:rFonts w:ascii="Calisto MT" w:hAnsi="Calisto MT"/>
-                <w:color w:val="244061" w:themeColor="accent1" w:themeShade="80"/>
-              </w:rPr>
-              <w:t>Engine Design – Creating a game engine in C/C++ and tools to assist in game creation.</w:t>
-            </w:r>
-          </w:p>
-          <w:p>
-            <w:pPr>
-              <w:cnfStyle w:val="000000000000" w:firstRow="0" w:lastRow="0" w:firstColumn="0" w:lastColumn="0" w:oddVBand="0" w:evenVBand="0" w:oddHBand="0" w:evenHBand="0" w:firstRowFirstColumn="0" w:firstRowLastColumn="0" w:lastRowFirstColumn="0" w:lastRowLastColumn="0"/>
-              <w:rPr>
-                <w:rFonts w:ascii="Calisto MT" w:hAnsi="Calisto MT"/>
-                <w:color w:val="244061" w:themeColor="accent1" w:themeShade="80"/>
-              </w:rPr>
-            </w:pPr>
-          </w:p>
-          <w:p>
-            <w:pPr>
-              <w:cnfStyle w:val="000000000000" w:firstRow="0" w:lastRow="0" w:firstColumn="0" w:lastColumn="0" w:oddVBand="0" w:evenVBand="0" w:oddHBand="0" w:evenHBand="0" w:firstRowFirstColumn="0" w:firstRowLastColumn="0" w:lastRowFirstColumn="0" w:lastRowLastColumn="0"/>
-              <w:rPr>
-                <w:rFonts w:ascii="Calisto MT" w:hAnsi="Calisto MT"/>
-                <w:color w:val="244061" w:themeColor="accent1" w:themeShade="80"/>
-              </w:rPr>
-            </w:pPr>
-            <w:r>
-              <w:rPr>
-                <w:rFonts w:ascii="Calisto MT" w:hAnsi="Calisto MT"/>
-                <w:color w:val="244061" w:themeColor="accent1" w:themeShade="80"/>
-              </w:rPr>
-              <w:t>Data Structures – Hashing, binary trees, stacks, queues, arrays, and graphs in real world situations.</w:t>
-            </w:r>
+            <w:bookmarkStart w:id="0" w:name="_GoBack"/>
+            <w:bookmarkEnd w:id="0"/>
           </w:p>
           <w:p>
             <w:pPr>
@@ -1237,7 +1223,7 @@
                 </mc:Choice>
                 <mc:Fallback>
                   <w:pict>
-                    <v:shape w14:anchorId="6E3D7D75" id="Right Triangle 4" o:spid="_x0000_s1026" type="#_x0000_t6" style="position:absolute;margin-left:-4.65pt;margin-top:-43.75pt;width:13.2pt;height:9.65pt;flip:y;z-index:251664384;visibility:visible;mso-wrap-style:square;mso-width-percent:0;mso-height-percent:0;mso-wrap-distance-left:9pt;mso-wrap-distance-top:0;mso-wrap-distance-right:9pt;mso-wrap-distance-bottom:0;mso-position-horizontal:absolute;mso-position-horizontal-relative:text;mso-position-vertical:absolute;mso-position-vertical-relative:text;mso-width-percent:0;mso-height-percent:0;mso-width-relative:margin;mso-height-relative:margin;v-text-anchor:middle" o:gfxdata="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" fillcolor="#dce8f4" stroked="f">
+                    <v:shape w14:anchorId="56A56153" id="Right Triangle 4" o:spid="_x0000_s1026" type="#_x0000_t6" style="position:absolute;margin-left:-4.65pt;margin-top:-43.75pt;width:13.2pt;height:9.65pt;flip:y;z-index:251664384;visibility:visible;mso-wrap-style:square;mso-width-percent:0;mso-height-percent:0;mso-wrap-distance-left:9pt;mso-wrap-distance-top:0;mso-wrap-distance-right:9pt;mso-wrap-distance-bottom:0;mso-position-horizontal:absolute;mso-position-horizontal-relative:text;mso-position-vertical:absolute;mso-position-vertical-relative:text;mso-width-percent:0;mso-height-percent:0;mso-width-relative:margin;mso-height-relative:margin;v-text-anchor:middle" o:gfxdata="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" fillcolor="#dce8f4" stroked="f">
                       <v:shadow on="t" color="black" opacity="0" origin=",.5" offset="0,.63889mm"/>
                     </v:shape>
                   </w:pict>
@@ -1413,7 +1399,7 @@
               <mc:AlternateContent>
                 <mc:Choice Requires="wps">
                   <w:drawing>
-                    <wp:anchor distT="0" distB="0" distL="114300" distR="114300" simplePos="0" relativeHeight="251666432" behindDoc="0" locked="0" layoutInCell="1" allowOverlap="1" wp14:anchorId="65472EBC" wp14:editId="6087DA7A">
+                    <wp:anchor distT="0" distB="0" distL="114300" distR="114300" simplePos="0" relativeHeight="251666432" behindDoc="0" locked="0" layoutInCell="1" allowOverlap="1" wp14:anchorId="65472EBC" wp14:editId="5711B2B4">
                       <wp:simplePos x="0" y="0"/>
                       <wp:positionH relativeFrom="column">
                         <wp:posOffset>-58420</wp:posOffset>
@@ -1486,7 +1472,7 @@
                 </mc:Choice>
                 <mc:Fallback>
                   <w:pict>
-                    <v:shape w14:anchorId="5E1ED280" id="Right Triangle 5" o:spid="_x0000_s1026" type="#_x0000_t6" style="position:absolute;margin-left:-4.6pt;margin-top:-35.45pt;width:12.45pt;height:9.65pt;flip:y;z-index:251666432;visibility:visible;mso-wrap-style:square;mso-width-percent:0;mso-height-percent:0;mso-wrap-distance-left:9pt;mso-wrap-distance-top:0;mso-wrap-distance-right:9pt;mso-wrap-distance-bottom:0;mso-position-horizontal:absolute;mso-position-horizontal-relative:text;mso-position-vertical:absolute;mso-position-vertical-relative:text;mso-width-percent:0;mso-height-percent:0;mso-width-relative:margin;mso-height-relative:margin;v-text-anchor:middle" o:gfxdata="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" fillcolor="#f0f5fa" stroked="f">
+                    <v:shape w14:anchorId="52FBA7E4" id="Right Triangle 5" o:spid="_x0000_s1026" type="#_x0000_t6" style="position:absolute;margin-left:-4.6pt;margin-top:-35.45pt;width:12.45pt;height:9.65pt;flip:y;z-index:251666432;visibility:visible;mso-wrap-style:square;mso-width-percent:0;mso-height-percent:0;mso-wrap-distance-left:9pt;mso-wrap-distance-top:0;mso-wrap-distance-right:9pt;mso-wrap-distance-bottom:0;mso-position-horizontal:absolute;mso-position-horizontal-relative:text;mso-position-vertical:absolute;mso-position-vertical-relative:text;mso-width-percent:0;mso-height-percent:0;mso-width-relative:margin;mso-height-relative:margin;v-text-anchor:middle" o:gfxdata="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" fillcolor="#f0f5fa" stroked="f">
                       <v:shadow on="t" color="black" opacity="0" origin=",.5" offset="0,.63889mm"/>
                     </v:shape>
                   </w:pict>
@@ -1617,46 +1603,19 @@
             <w:r>
               <w:rPr>
                 <w:rFonts w:ascii="Calisto MT" w:hAnsi="Calisto MT"/>
-                <w:color w:val="244061" w:themeColor="accent1" w:themeShade="80"/>
-              </w:rPr>
-              <w:t>Activities</w:t>
-            </w:r>
-          </w:p>
-        </w:tc>
-        <w:tc>
-          <w:tcPr>
-            <w:tcW w:w="267" w:type="dxa"/>
-            <w:tcBorders>
-              <w:left w:val="single" w:sz="12" w:space="0" w:color="FFCC00"/>
-            </w:tcBorders>
-            <w:shd w:val="clear" w:color="auto" w:fill="F0F5FA"/>
-            <w:vAlign w:val="center"/>
-          </w:tcPr>
-          <w:p>
-            <w:pPr>
-              <w:jc w:val="center"/>
-              <w:cnfStyle w:val="000000100000" w:firstRow="0" w:lastRow="0" w:firstColumn="0" w:lastColumn="0" w:oddVBand="0" w:evenVBand="0" w:oddHBand="1" w:evenHBand="0" w:firstRowFirstColumn="0" w:firstRowLastColumn="0" w:lastRowFirstColumn="0" w:lastRowLastColumn="0"/>
-              <w:rPr>
-                <w:rFonts w:ascii="Calisto MT" w:hAnsi="Calisto MT"/>
-                <w:color w:val="244061" w:themeColor="accent1" w:themeShade="80"/>
-              </w:rPr>
-            </w:pPr>
-            <w:r>
-              <w:rPr>
-                <w:rFonts w:ascii="Calisto MT" w:hAnsi="Calisto MT"/>
                 <w:noProof/>
                 <w:color w:val="244061" w:themeColor="accent1" w:themeShade="80"/>
               </w:rPr>
               <mc:AlternateContent>
                 <mc:Choice Requires="wps">
                   <w:drawing>
-                    <wp:anchor distT="0" distB="0" distL="114300" distR="114300" simplePos="0" relativeHeight="251671552" behindDoc="0" locked="0" layoutInCell="1" allowOverlap="1" wp14:anchorId="38FFC7DA" wp14:editId="0391EFB7">
+                    <wp:anchor distT="0" distB="0" distL="114300" distR="114300" simplePos="0" relativeHeight="251671552" behindDoc="0" locked="0" layoutInCell="1" allowOverlap="1" wp14:anchorId="38FFC7DA" wp14:editId="2D0CCD7C">
                       <wp:simplePos x="0" y="0"/>
                       <wp:positionH relativeFrom="column">
-                        <wp:posOffset>-53340</wp:posOffset>
+                        <wp:posOffset>1350010</wp:posOffset>
                       </wp:positionH>
                       <wp:positionV relativeFrom="paragraph">
-                        <wp:posOffset>619125</wp:posOffset>
+                        <wp:posOffset>627380</wp:posOffset>
                       </wp:positionV>
                       <wp:extent cx="4573905" cy="114300"/>
                       <wp:effectExtent l="0" t="0" r="0" b="0"/>
@@ -1718,7 +1677,7 @@
                 </mc:Choice>
                 <mc:Fallback>
                   <w:pict>
-                    <v:shapetype w14:anchorId="71F8D3B4" id="_x0000_t7" coordsize="21600,21600" o:spt="7" adj="5400" path="m@0,l,21600@1,21600,21600,xe">
+                    <v:shapetype w14:anchorId="5AAB53A9" id="_x0000_t7" coordsize="21600,21600" o:spt="7" adj="5400" path="m@0,l,21600@1,21600,21600,xe">
                       <v:stroke joinstyle="miter"/>
                       <v:formulas>
                         <v:f eqn="val #0"/>
@@ -1740,7 +1699,7 @@
                         <v:h position="#0,topLeft" xrange="0,21600"/>
                       </v:handles>
                     </v:shapetype>
-                    <v:shape id="Parallelogram 10" o:spid="_x0000_s1026" type="#_x0000_t7" style="position:absolute;margin-left:-4.2pt;margin-top:48.75pt;width:360.15pt;height:9pt;z-index:251671552;visibility:visible;mso-wrap-style:square;mso-width-percent:0;mso-height-percent:0;mso-wrap-distance-left:9pt;mso-wrap-distance-top:0;mso-wrap-distance-right:9pt;mso-wrap-distance-bottom:0;mso-position-horizontal:absolute;mso-position-horizontal-relative:text;mso-position-vertical:absolute;mso-position-vertical-relative:text;mso-width-percent:0;mso-height-percent:0;mso-width-relative:margin;mso-height-relative:margin;v-text-anchor:middle" o:gfxdata="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" adj="790" fillcolor="#dce8f4" stroked="f"/>
+                    <v:shape id="Parallelogram 10" o:spid="_x0000_s1026" type="#_x0000_t7" style="position:absolute;margin-left:106.3pt;margin-top:49.4pt;width:360.15pt;height:9pt;z-index:251671552;visibility:visible;mso-wrap-style:square;mso-width-percent:0;mso-height-percent:0;mso-wrap-distance-left:9pt;mso-wrap-distance-top:0;mso-wrap-distance-right:9pt;mso-wrap-distance-bottom:0;mso-position-horizontal:absolute;mso-position-horizontal-relative:text;mso-position-vertical:absolute;mso-position-vertical-relative:text;mso-width-percent:0;mso-height-percent:0;mso-width-relative:margin;mso-height-relative:margin;v-text-anchor:middle" o:gfxdata="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" adj="790" fillcolor="#dce8f4" stroked="f"/>
                   </w:pict>
                 </mc:Fallback>
               </mc:AlternateContent>
@@ -1748,22 +1707,49 @@
             <w:r>
               <w:rPr>
                 <w:rFonts w:ascii="Calisto MT" w:hAnsi="Calisto MT"/>
+                <w:color w:val="244061" w:themeColor="accent1" w:themeShade="80"/>
+              </w:rPr>
+              <w:t>Activities</w:t>
+            </w:r>
+          </w:p>
+        </w:tc>
+        <w:tc>
+          <w:tcPr>
+            <w:tcW w:w="267" w:type="dxa"/>
+            <w:tcBorders>
+              <w:left w:val="single" w:sz="12" w:space="0" w:color="FFCC00"/>
+            </w:tcBorders>
+            <w:shd w:val="clear" w:color="auto" w:fill="F0F5FA"/>
+            <w:vAlign w:val="center"/>
+          </w:tcPr>
+          <w:p>
+            <w:pPr>
+              <w:jc w:val="center"/>
+              <w:cnfStyle w:val="000000100000" w:firstRow="0" w:lastRow="0" w:firstColumn="0" w:lastColumn="0" w:oddVBand="0" w:evenVBand="0" w:oddHBand="1" w:evenHBand="0" w:firstRowFirstColumn="0" w:firstRowLastColumn="0" w:lastRowFirstColumn="0" w:lastRowLastColumn="0"/>
+              <w:rPr>
+                <w:rFonts w:ascii="Calisto MT" w:hAnsi="Calisto MT"/>
+                <w:color w:val="244061" w:themeColor="accent1" w:themeShade="80"/>
+              </w:rPr>
+            </w:pPr>
+            <w:r>
+              <w:rPr>
+                <w:rFonts w:ascii="Calisto MT" w:hAnsi="Calisto MT"/>
                 <w:noProof/>
                 <w:color w:val="244061" w:themeColor="accent1" w:themeShade="80"/>
               </w:rPr>
               <mc:AlternateContent>
                 <mc:Choice Requires="wps">
                   <w:drawing>
-                    <wp:anchor distT="0" distB="0" distL="114300" distR="114300" simplePos="0" relativeHeight="251668480" behindDoc="0" locked="0" layoutInCell="1" allowOverlap="1" wp14:anchorId="78BAE3AF" wp14:editId="41BC3B89">
+                    <wp:anchor distT="0" distB="0" distL="114300" distR="114300" simplePos="0" relativeHeight="251668480" behindDoc="0" locked="0" layoutInCell="1" allowOverlap="1" wp14:anchorId="78BAE3AF" wp14:editId="58150EDC">
                       <wp:simplePos x="0" y="0"/>
                       <wp:positionH relativeFrom="column">
-                        <wp:posOffset>-57785</wp:posOffset>
+                        <wp:posOffset>-59055</wp:posOffset>
                       </wp:positionH>
                       <wp:positionV relativeFrom="paragraph">
-                        <wp:posOffset>-635</wp:posOffset>
+                        <wp:posOffset>-285750</wp:posOffset>
                       </wp:positionV>
-                      <wp:extent cx="167640" cy="122555"/>
-                      <wp:effectExtent l="38100" t="19050" r="41910" b="29845"/>
+                      <wp:extent cx="160020" cy="118110"/>
+                      <wp:effectExtent l="38100" t="19050" r="30480" b="34290"/>
                       <wp:wrapNone/>
                       <wp:docPr id="6" name="Right Triangle 6"/>
                       <wp:cNvGraphicFramePr/>
@@ -1774,7 +1760,7 @@
                             <wps:spPr>
                               <a:xfrm flipV="1">
                                 <a:off x="0" y="0"/>
-                                <a:ext cx="167640" cy="122555"/>
+                                <a:ext cx="160020" cy="118110"/>
                               </a:xfrm>
                               <a:prstGeom prst="rtTriangle">
                                 <a:avLst/>
@@ -1827,7 +1813,7 @@
                 </mc:Choice>
                 <mc:Fallback>
                   <w:pict>
-                    <v:shape w14:anchorId="42E10585" id="Right Triangle 6" o:spid="_x0000_s1026" type="#_x0000_t6" style="position:absolute;margin-left:-4.55pt;margin-top:-.05pt;width:13.2pt;height:9.65pt;flip:y;z-index:251668480;visibility:visible;mso-wrap-style:square;mso-width-percent:0;mso-height-percent:0;mso-wrap-distance-left:9pt;mso-wrap-distance-top:0;mso-wrap-distance-right:9pt;mso-wrap-distance-bottom:0;mso-position-horizontal:absolute;mso-position-horizontal-relative:text;mso-position-vertical:absolute;mso-position-vertical-relative:text;mso-width-percent:0;mso-height-percent:0;mso-width-relative:margin;mso-height-relative:margin;v-text-anchor:middle" o:gfxdata="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" fillcolor="#dce8f4" stroked="f">
+                    <v:shape w14:anchorId="643B558B" id="Right Triangle 6" o:spid="_x0000_s1026" type="#_x0000_t6" style="position:absolute;margin-left:-4.65pt;margin-top:-22.5pt;width:12.6pt;height:9.3pt;flip:y;z-index:251668480;visibility:visible;mso-wrap-style:square;mso-width-percent:0;mso-height-percent:0;mso-wrap-distance-left:9pt;mso-wrap-distance-top:0;mso-wrap-distance-right:9pt;mso-wrap-distance-bottom:0;mso-position-horizontal:absolute;mso-position-horizontal-relative:text;mso-position-vertical:absolute;mso-position-vertical-relative:text;mso-width-percent:0;mso-height-percent:0;mso-width-relative:margin;mso-height-relative:margin;v-text-anchor:middle" o:gfxdata="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" fillcolor="#dce8f4" stroked="f">
                       <v:shadow on="t" color="black" opacity="0" origin=",.5" offset="0,.63889mm"/>
                     </v:shape>
                   </w:pict>

</xml_diff>